<commit_message>
Updated Sprint 2 Project Requirements
</commit_message>
<xml_diff>
--- a/11. Sprint 2/Sprint 2 Evaluation Project - Spring Boot RESTful API with React JS.docx
+++ b/11. Sprint 2/Sprint 2 Evaluation Project - Spring Boot RESTful API with React JS.docx
@@ -235,6 +235,7 @@
     <w:p>
       <w:pPr>
         <w:numPr>
+          <w:ilvl w:val="0"/>
           <w:numId w:val="0"/>
         </w:numPr>
         <w:jc w:val="left"/>
@@ -258,6 +259,7 @@
     <w:p>
       <w:pPr>
         <w:numPr>
+          <w:ilvl w:val="0"/>
           <w:numId w:val="0"/>
         </w:numPr>
         <w:jc w:val="left"/>
@@ -293,6 +295,7 @@
           <w:lang w:val="en-US"/>
         </w:rPr>
       </w:pPr>
+      <w:bookmarkStart w:id="0" w:name="_GoBack"/>
       <w:r>
         <w:rPr>
           <w:rFonts w:hint="default"/>
@@ -453,6 +456,7 @@
         <w:t>Team 7:- Participants with serial numbers 7,14,21,28. (with 4 members)</w:t>
       </w:r>
     </w:p>
+    <w:bookmarkEnd w:id="0"/>
     <w:p>
       <w:pPr>
         <w:numPr>
@@ -515,10 +519,35 @@
           <w:lang w:val="en-US"/>
         </w:rPr>
       </w:pPr>
-    </w:p>
-    <w:p>
-      <w:pPr>
-        <w:numPr>
+      <w:r>
+        <w:rPr>
+          <w:rFonts w:hint="default"/>
+          <w:sz w:val="24"/>
+          <w:szCs w:val="24"/>
+          <w:lang w:val="en-US"/>
+        </w:rPr>
+        <w:t>Every participant must have a working application on their system.</w:t>
+      </w:r>
+    </w:p>
+    <w:p>
+      <w:pPr>
+        <w:numPr>
+          <w:ilvl w:val="0"/>
+          <w:numId w:val="0"/>
+        </w:numPr>
+        <w:jc w:val="left"/>
+        <w:rPr>
+          <w:rFonts w:hint="default"/>
+          <w:sz w:val="24"/>
+          <w:szCs w:val="24"/>
+          <w:lang w:val="en-US"/>
+        </w:rPr>
+      </w:pPr>
+    </w:p>
+    <w:p>
+      <w:pPr>
+        <w:numPr>
+          <w:ilvl w:val="0"/>
           <w:numId w:val="0"/>
         </w:numPr>
         <w:jc w:val="left"/>
@@ -1438,8 +1467,6 @@
         </w:rPr>
         <w:t>Back-end Project demonstration:</w:t>
       </w:r>
-      <w:bookmarkStart w:id="0" w:name="_GoBack"/>
-      <w:bookmarkEnd w:id="0"/>
     </w:p>
     <w:p>
       <w:pPr>
@@ -1980,7 +2007,7 @@
           <w:szCs w:val="28"/>
           <w:lang w:val="en-US"/>
         </w:rPr>
-        <w:t>React JS Back-end Project</w:t>
+        <w:t>React JS Front-end Project</w:t>
       </w:r>
     </w:p>
     <w:p>
@@ -2651,7 +2678,7 @@
           <w:szCs w:val="24"/>
           <w:lang w:val="en-US"/>
         </w:rPr>
-        <w:t>On Delete, the user must immediately be navigated to the list of records. (Optimistic Deletes)</w:t>
+        <w:t>On Delete, the user must immediately be navigated to the list of records. (Optimistic Deletes) unless the Delete buttons are on the same page; in which case the page simply needs to be reloaded to display the updated list.</w:t>
       </w:r>
     </w:p>
     <w:p>
@@ -2731,7 +2758,36 @@
           <w:szCs w:val="24"/>
           <w:lang w:val="en-US"/>
         </w:rPr>
-        <w:t> to display alerts and messages to a user. It can be a success message, warning message, or custom message.</w:t>
+        <w:t> to display alerts and messages to a user. It can be a success message, warning message, or custom message. You may set the display interval to 2-3 seconds.</w:t>
+      </w:r>
+    </w:p>
+    <w:p>
+      <w:pPr>
+        <w:numPr>
+          <w:ilvl w:val="0"/>
+          <w:numId w:val="8"/>
+        </w:numPr>
+        <w:ind w:left="425" w:leftChars="0" w:hanging="425" w:firstLineChars="0"/>
+        <w:jc w:val="left"/>
+        <w:rPr>
+          <w:rFonts w:hint="default"/>
+          <w:b w:val="0"/>
+          <w:bCs w:val="0"/>
+          <w:sz w:val="24"/>
+          <w:szCs w:val="24"/>
+          <w:lang w:val="en-US"/>
+        </w:rPr>
+      </w:pPr>
+      <w:r>
+        <w:rPr>
+          <w:rFonts w:hint="default"/>
+          <w:b w:val="0"/>
+          <w:bCs w:val="0"/>
+          <w:sz w:val="24"/>
+          <w:szCs w:val="24"/>
+          <w:lang w:val="en-US"/>
+        </w:rPr>
+        <w:t>The toast notification for Delete action will not have a display interval. It will need to be manually closed by the end user.</w:t>
       </w:r>
     </w:p>
     <w:p>
@@ -2887,22 +2943,6 @@
                       <a:ln w="6350">
                         <a:noFill/>
                       </a:ln>
-                      <a:extLst>
-                        <a:ext uri="{909E8E84-426E-40DD-AFC4-6F175D3DCCD1}">
-                          <a14:hiddenFill xmlns:a14="http://schemas.microsoft.com/office/drawing/2010/main">
-                            <a:solidFill>
-                              <a:schemeClr val="lt1"/>
-                            </a:solidFill>
-                          </a14:hiddenFill>
-                        </a:ext>
-                        <a:ext uri="{91240B29-F687-4F45-9708-019B960494DF}">
-                          <a14:hiddenLine xmlns:a14="http://schemas.microsoft.com/office/drawing/2010/main" w="6350">
-                            <a:solidFill>
-                              <a:prstClr val="black"/>
-                            </a:solidFill>
-                          </a14:hiddenLine>
-                        </a:ext>
-                      </a:extLst>
                     </wps:spPr>
                     <wps:style>
                       <a:lnRef idx="0">
@@ -2953,7 +2993,7 @@
         </mc:Choice>
         <mc:Fallback>
           <w:pict>
-            <v:shape id="_x0000_s1026" o:spid="_x0000_s1026" o:spt="202" type="#_x0000_t202" style="position:absolute;left:0pt;margin-top:0pt;height:144pt;width:144pt;mso-position-horizontal:right;mso-position-horizontal-relative:margin;mso-wrap-style:none;z-index:251659264;mso-width-relative:page;mso-height-relative:page;" filled="f" stroked="f" coordsize="21600,21600" o:gfxdata="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">
+            <v:shape id="_x0000_s1026" o:spid="_x0000_s1026" o:spt="202" type="#_x0000_t202" style="position:absolute;left:0pt;margin-top:0pt;height:144pt;width:144pt;mso-position-horizontal:right;mso-position-horizontal-relative:margin;mso-wrap-style:none;z-index:251659264;mso-width-relative:page;mso-height-relative:page;" filled="f" stroked="f" coordsize="21600,21600" o:gfxdata="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">
               <v:fill on="f" focussize="0,0"/>
               <v:stroke on="f" weight="0.5pt"/>
               <v:imagedata o:title=""/>
@@ -3334,8 +3374,8 @@
     <w:lsdException w:unhideWhenUsed="0" w:uiPriority="0" w:semiHidden="0" w:name="Normal Indent"/>
     <w:lsdException w:unhideWhenUsed="0" w:uiPriority="0" w:semiHidden="0" w:name="footnote text"/>
     <w:lsdException w:unhideWhenUsed="0" w:uiPriority="0" w:semiHidden="0" w:name="annotation text"/>
-    <w:lsdException w:unhideWhenUsed="0" w:uiPriority="0" w:semiHidden="0" w:name="header"/>
-    <w:lsdException w:unhideWhenUsed="0" w:uiPriority="0" w:semiHidden="0" w:name="footer"/>
+    <w:lsdException w:qFormat="1" w:unhideWhenUsed="0" w:uiPriority="0" w:semiHidden="0" w:name="header"/>
+    <w:lsdException w:qFormat="1" w:unhideWhenUsed="0" w:uiPriority="0" w:semiHidden="0" w:name="footer"/>
     <w:lsdException w:unhideWhenUsed="0" w:uiPriority="0" w:semiHidden="0" w:name="index heading"/>
     <w:lsdException w:qFormat="1" w:uiPriority="0" w:name="caption"/>
     <w:lsdException w:unhideWhenUsed="0" w:uiPriority="0" w:semiHidden="0" w:name="table of figures"/>
@@ -3368,7 +3408,7 @@
     <w:lsdException w:qFormat="1" w:unhideWhenUsed="0" w:uiPriority="0" w:semiHidden="0" w:name="Title"/>
     <w:lsdException w:unhideWhenUsed="0" w:uiPriority="0" w:semiHidden="0" w:name="Closing"/>
     <w:lsdException w:unhideWhenUsed="0" w:uiPriority="0" w:semiHidden="0" w:name="Signature"/>
-    <w:lsdException w:unhideWhenUsed="0" w:uiPriority="0" w:name="Default Paragraph Font"/>
+    <w:lsdException w:qFormat="1" w:unhideWhenUsed="0" w:uiPriority="0" w:name="Default Paragraph Font"/>
     <w:lsdException w:unhideWhenUsed="0" w:uiPriority="0" w:semiHidden="0" w:name="Body Text"/>
     <w:lsdException w:unhideWhenUsed="0" w:uiPriority="0" w:semiHidden="0" w:name="Body Text Indent"/>
     <w:lsdException w:unhideWhenUsed="0" w:uiPriority="0" w:semiHidden="0" w:name="List Continue"/>
@@ -3564,6 +3604,7 @@
   <w:style w:type="character" w:default="1" w:styleId="2">
     <w:name w:val="Default Paragraph Font"/>
     <w:semiHidden/>
+    <w:qFormat/>
     <w:uiPriority w:val="0"/>
   </w:style>
   <w:style w:type="table" w:default="1" w:styleId="3">
@@ -3583,6 +3624,7 @@
   <w:style w:type="paragraph" w:styleId="4">
     <w:name w:val="footer"/>
     <w:basedOn w:val="1"/>
+    <w:qFormat/>
     <w:uiPriority w:val="0"/>
     <w:pPr>
       <w:tabs>
@@ -3600,6 +3642,7 @@
   <w:style w:type="paragraph" w:styleId="5">
     <w:name w:val="header"/>
     <w:basedOn w:val="1"/>
+    <w:qFormat/>
     <w:uiPriority w:val="0"/>
     <w:pPr>
       <w:tabs>

</xml_diff>